<commit_message>
Add new project "Pascal"
</commit_message>
<xml_diff>
--- a/software/fex/Guide.docx
+++ b/software/fex/Guide.docx
@@ -1688,13 +1688,7 @@
               <w:rPr>
                 <w:rFonts w:ascii="Courier New" w:hAnsi="Courier New" w:cs="Courier New"/>
               </w:rPr>
-              <w:t>B</w:t>
-            </w:r>
-            <w:r>
-              <w:rPr>
-                <w:rFonts w:ascii="Courier New" w:hAnsi="Courier New" w:cs="Courier New"/>
-              </w:rPr>
-              <w:t>0</w:t>
+              <w:t>B0</w:t>
             </w:r>
           </w:p>
         </w:tc>
@@ -1791,13 +1785,7 @@
               <w:rPr>
                 <w:rFonts w:ascii="Courier New" w:hAnsi="Courier New" w:cs="Courier New"/>
               </w:rPr>
-              <w:t>B</w:t>
-            </w:r>
-            <w:r>
-              <w:rPr>
-                <w:rFonts w:ascii="Courier New" w:hAnsi="Courier New" w:cs="Courier New"/>
-              </w:rPr>
-              <w:t>1</w:t>
+              <w:t>B1</w:t>
             </w:r>
           </w:p>
         </w:tc>
@@ -1881,13 +1869,7 @@
               <w:rPr>
                 <w:rFonts w:ascii="Courier New" w:hAnsi="Courier New" w:cs="Courier New"/>
               </w:rPr>
-              <w:t>B</w:t>
-            </w:r>
-            <w:r>
-              <w:rPr>
-                <w:rFonts w:ascii="Courier New" w:hAnsi="Courier New" w:cs="Courier New"/>
-              </w:rPr>
-              <w:t>2</w:t>
+              <w:t>B2</w:t>
             </w:r>
           </w:p>
         </w:tc>
@@ -1971,13 +1953,7 @@
               <w:rPr>
                 <w:rFonts w:ascii="Courier New" w:hAnsi="Courier New" w:cs="Courier New"/>
               </w:rPr>
-              <w:t>B</w:t>
-            </w:r>
-            <w:r>
-              <w:rPr>
-                <w:rFonts w:ascii="Courier New" w:hAnsi="Courier New" w:cs="Courier New"/>
-              </w:rPr>
-              <w:t>3</w:t>
+              <w:t>B3</w:t>
             </w:r>
           </w:p>
         </w:tc>
@@ -2061,13 +2037,7 @@
               <w:rPr>
                 <w:rFonts w:ascii="Courier New" w:hAnsi="Courier New" w:cs="Courier New"/>
               </w:rPr>
-              <w:t>B</w:t>
-            </w:r>
-            <w:r>
-              <w:rPr>
-                <w:rFonts w:ascii="Courier New" w:hAnsi="Courier New" w:cs="Courier New"/>
-              </w:rPr>
-              <w:t>4</w:t>
+              <w:t>B4</w:t>
             </w:r>
           </w:p>
         </w:tc>
@@ -2151,13 +2121,7 @@
               <w:rPr>
                 <w:rFonts w:ascii="Courier New" w:hAnsi="Courier New" w:cs="Courier New"/>
               </w:rPr>
-              <w:t>B</w:t>
-            </w:r>
-            <w:r>
-              <w:rPr>
-                <w:rFonts w:ascii="Courier New" w:hAnsi="Courier New" w:cs="Courier New"/>
-              </w:rPr>
-              <w:t>5</w:t>
+              <w:t>B5</w:t>
             </w:r>
           </w:p>
         </w:tc>
@@ -2241,13 +2205,7 @@
               <w:rPr>
                 <w:rFonts w:ascii="Courier New" w:hAnsi="Courier New" w:cs="Courier New"/>
               </w:rPr>
-              <w:t>B</w:t>
-            </w:r>
-            <w:r>
-              <w:rPr>
-                <w:rFonts w:ascii="Courier New" w:hAnsi="Courier New" w:cs="Courier New"/>
-              </w:rPr>
-              <w:t>6</w:t>
+              <w:t>B6</w:t>
             </w:r>
           </w:p>
         </w:tc>
@@ -2331,13 +2289,7 @@
               <w:rPr>
                 <w:rFonts w:ascii="Courier New" w:hAnsi="Courier New" w:cs="Courier New"/>
               </w:rPr>
-              <w:t>B</w:t>
-            </w:r>
-            <w:r>
-              <w:rPr>
-                <w:rFonts w:ascii="Courier New" w:hAnsi="Courier New" w:cs="Courier New"/>
-              </w:rPr>
-              <w:t>7</w:t>
+              <w:t>B7</w:t>
             </w:r>
           </w:p>
         </w:tc>
@@ -2421,13 +2373,7 @@
               <w:rPr>
                 <w:rFonts w:ascii="Courier New" w:hAnsi="Courier New" w:cs="Courier New"/>
               </w:rPr>
-              <w:t>B</w:t>
-            </w:r>
-            <w:r>
-              <w:rPr>
-                <w:rFonts w:ascii="Courier New" w:hAnsi="Courier New" w:cs="Courier New"/>
-              </w:rPr>
-              <w:t>8</w:t>
+              <w:t>B8</w:t>
             </w:r>
           </w:p>
         </w:tc>
@@ -2526,13 +2472,7 @@
               <w:rPr>
                 <w:rFonts w:ascii="Courier New" w:hAnsi="Courier New" w:cs="Courier New"/>
               </w:rPr>
-              <w:t>B</w:t>
-            </w:r>
-            <w:r>
-              <w:rPr>
-                <w:rFonts w:ascii="Courier New" w:hAnsi="Courier New" w:cs="Courier New"/>
-              </w:rPr>
-              <w:t>9</w:t>
+              <w:t>B9</w:t>
             </w:r>
           </w:p>
         </w:tc>
@@ -2624,13 +2564,7 @@
               <w:rPr>
                 <w:rFonts w:ascii="Courier New" w:hAnsi="Courier New" w:cs="Courier New"/>
               </w:rPr>
-              <w:t>B</w:t>
-            </w:r>
-            <w:r>
-              <w:rPr>
-                <w:rFonts w:ascii="Courier New" w:hAnsi="Courier New" w:cs="Courier New"/>
-              </w:rPr>
-              <w:t>10</w:t>
+              <w:t>B10</w:t>
             </w:r>
           </w:p>
         </w:tc>
@@ -2729,13 +2663,7 @@
               <w:rPr>
                 <w:rFonts w:ascii="Courier New" w:hAnsi="Courier New" w:cs="Courier New"/>
               </w:rPr>
-              <w:t>B</w:t>
-            </w:r>
-            <w:r>
-              <w:rPr>
-                <w:rFonts w:ascii="Courier New" w:hAnsi="Courier New" w:cs="Courier New"/>
-              </w:rPr>
-              <w:t>11</w:t>
+              <w:t>B11</w:t>
             </w:r>
           </w:p>
         </w:tc>
@@ -2827,13 +2755,7 @@
               <w:rPr>
                 <w:rFonts w:ascii="Courier New" w:hAnsi="Courier New" w:cs="Courier New"/>
               </w:rPr>
-              <w:t>B</w:t>
-            </w:r>
-            <w:r>
-              <w:rPr>
-                <w:rFonts w:ascii="Courier New" w:hAnsi="Courier New" w:cs="Courier New"/>
-              </w:rPr>
-              <w:t>12</w:t>
+              <w:t>B12</w:t>
             </w:r>
           </w:p>
         </w:tc>
@@ -2925,13 +2847,7 @@
               <w:rPr>
                 <w:rFonts w:ascii="Courier New" w:hAnsi="Courier New" w:cs="Courier New"/>
               </w:rPr>
-              <w:t>B</w:t>
-            </w:r>
-            <w:r>
-              <w:rPr>
-                <w:rFonts w:ascii="Courier New" w:hAnsi="Courier New" w:cs="Courier New"/>
-              </w:rPr>
-              <w:t>13</w:t>
+              <w:t>B13</w:t>
             </w:r>
           </w:p>
         </w:tc>
@@ -3023,13 +2939,7 @@
               <w:rPr>
                 <w:rFonts w:ascii="Courier New" w:hAnsi="Courier New" w:cs="Courier New"/>
               </w:rPr>
-              <w:t>B</w:t>
-            </w:r>
-            <w:r>
-              <w:rPr>
-                <w:rFonts w:ascii="Courier New" w:hAnsi="Courier New" w:cs="Courier New"/>
-              </w:rPr>
-              <w:t>14</w:t>
+              <w:t>B14</w:t>
             </w:r>
           </w:p>
         </w:tc>
@@ -3121,13 +3031,7 @@
               <w:rPr>
                 <w:rFonts w:ascii="Courier New" w:hAnsi="Courier New" w:cs="Courier New"/>
               </w:rPr>
-              <w:t>B</w:t>
-            </w:r>
-            <w:r>
-              <w:rPr>
-                <w:rFonts w:ascii="Courier New" w:hAnsi="Courier New" w:cs="Courier New"/>
-              </w:rPr>
-              <w:t>15</w:t>
+              <w:t>B15</w:t>
             </w:r>
           </w:p>
         </w:tc>
@@ -3323,13 +3227,7 @@
               <w:rPr>
                 <w:rFonts w:ascii="Courier New" w:hAnsi="Courier New" w:cs="Courier New"/>
               </w:rPr>
-              <w:t>C</w:t>
-            </w:r>
-            <w:r>
-              <w:rPr>
-                <w:rFonts w:ascii="Courier New" w:hAnsi="Courier New" w:cs="Courier New"/>
-              </w:rPr>
-              <w:t>0</w:t>
+              <w:t>C0</w:t>
             </w:r>
           </w:p>
         </w:tc>
@@ -3426,13 +3324,7 @@
               <w:rPr>
                 <w:rFonts w:ascii="Courier New" w:hAnsi="Courier New" w:cs="Courier New"/>
               </w:rPr>
-              <w:t>C</w:t>
-            </w:r>
-            <w:r>
-              <w:rPr>
-                <w:rFonts w:ascii="Courier New" w:hAnsi="Courier New" w:cs="Courier New"/>
-              </w:rPr>
-              <w:t>1</w:t>
+              <w:t>C1</w:t>
             </w:r>
           </w:p>
         </w:tc>
@@ -3516,13 +3408,7 @@
               <w:rPr>
                 <w:rFonts w:ascii="Courier New" w:hAnsi="Courier New" w:cs="Courier New"/>
               </w:rPr>
-              <w:t>C</w:t>
-            </w:r>
-            <w:r>
-              <w:rPr>
-                <w:rFonts w:ascii="Courier New" w:hAnsi="Courier New" w:cs="Courier New"/>
-              </w:rPr>
-              <w:t>2</w:t>
+              <w:t>C2</w:t>
             </w:r>
           </w:p>
         </w:tc>
@@ -3606,13 +3492,7 @@
               <w:rPr>
                 <w:rFonts w:ascii="Courier New" w:hAnsi="Courier New" w:cs="Courier New"/>
               </w:rPr>
-              <w:t>C</w:t>
-            </w:r>
-            <w:r>
-              <w:rPr>
-                <w:rFonts w:ascii="Courier New" w:hAnsi="Courier New" w:cs="Courier New"/>
-              </w:rPr>
-              <w:t>3</w:t>
+              <w:t>C3</w:t>
             </w:r>
           </w:p>
         </w:tc>
@@ -3696,13 +3576,7 @@
               <w:rPr>
                 <w:rFonts w:ascii="Courier New" w:hAnsi="Courier New" w:cs="Courier New"/>
               </w:rPr>
-              <w:t>C</w:t>
-            </w:r>
-            <w:r>
-              <w:rPr>
-                <w:rFonts w:ascii="Courier New" w:hAnsi="Courier New" w:cs="Courier New"/>
-              </w:rPr>
-              <w:t>4</w:t>
+              <w:t>C4</w:t>
             </w:r>
           </w:p>
         </w:tc>
@@ -3786,13 +3660,7 @@
               <w:rPr>
                 <w:rFonts w:ascii="Courier New" w:hAnsi="Courier New" w:cs="Courier New"/>
               </w:rPr>
-              <w:t>C</w:t>
-            </w:r>
-            <w:r>
-              <w:rPr>
-                <w:rFonts w:ascii="Courier New" w:hAnsi="Courier New" w:cs="Courier New"/>
-              </w:rPr>
-              <w:t>5</w:t>
+              <w:t>C5</w:t>
             </w:r>
           </w:p>
         </w:tc>
@@ -3876,13 +3744,7 @@
               <w:rPr>
                 <w:rFonts w:ascii="Courier New" w:hAnsi="Courier New" w:cs="Courier New"/>
               </w:rPr>
-              <w:t>C</w:t>
-            </w:r>
-            <w:r>
-              <w:rPr>
-                <w:rFonts w:ascii="Courier New" w:hAnsi="Courier New" w:cs="Courier New"/>
-              </w:rPr>
-              <w:t>6</w:t>
+              <w:t>C6</w:t>
             </w:r>
           </w:p>
         </w:tc>
@@ -3966,13 +3828,7 @@
               <w:rPr>
                 <w:rFonts w:ascii="Courier New" w:hAnsi="Courier New" w:cs="Courier New"/>
               </w:rPr>
-              <w:t>C</w:t>
-            </w:r>
-            <w:r>
-              <w:rPr>
-                <w:rFonts w:ascii="Courier New" w:hAnsi="Courier New" w:cs="Courier New"/>
-              </w:rPr>
-              <w:t>7</w:t>
+              <w:t>C7</w:t>
             </w:r>
           </w:p>
         </w:tc>
@@ -4180,13 +4036,7 @@
               <w:rPr>
                 <w:rFonts w:ascii="Courier New" w:hAnsi="Courier New" w:cs="Courier New"/>
               </w:rPr>
-              <w:t>D</w:t>
-            </w:r>
-            <w:r>
-              <w:rPr>
-                <w:rFonts w:ascii="Courier New" w:hAnsi="Courier New" w:cs="Courier New"/>
-              </w:rPr>
-              <w:t>0</w:t>
+              <w:t>D0</w:t>
             </w:r>
           </w:p>
         </w:tc>
@@ -4283,13 +4133,7 @@
               <w:rPr>
                 <w:rFonts w:ascii="Courier New" w:hAnsi="Courier New" w:cs="Courier New"/>
               </w:rPr>
-              <w:t>D</w:t>
-            </w:r>
-            <w:r>
-              <w:rPr>
-                <w:rFonts w:ascii="Courier New" w:hAnsi="Courier New" w:cs="Courier New"/>
-              </w:rPr>
-              <w:t>1</w:t>
+              <w:t>D1</w:t>
             </w:r>
           </w:p>
         </w:tc>
@@ -4373,13 +4217,7 @@
               <w:rPr>
                 <w:rFonts w:ascii="Courier New" w:hAnsi="Courier New" w:cs="Courier New"/>
               </w:rPr>
-              <w:t>D</w:t>
-            </w:r>
-            <w:r>
-              <w:rPr>
-                <w:rFonts w:ascii="Courier New" w:hAnsi="Courier New" w:cs="Courier New"/>
-              </w:rPr>
-              <w:t>2</w:t>
+              <w:t>D2</w:t>
             </w:r>
           </w:p>
         </w:tc>
@@ -4463,13 +4301,7 @@
               <w:rPr>
                 <w:rFonts w:ascii="Courier New" w:hAnsi="Courier New" w:cs="Courier New"/>
               </w:rPr>
-              <w:t>D</w:t>
-            </w:r>
-            <w:r>
-              <w:rPr>
-                <w:rFonts w:ascii="Courier New" w:hAnsi="Courier New" w:cs="Courier New"/>
-              </w:rPr>
-              <w:t>3</w:t>
+              <w:t>D3</w:t>
             </w:r>
           </w:p>
         </w:tc>
@@ -4553,13 +4385,7 @@
               <w:rPr>
                 <w:rFonts w:ascii="Courier New" w:hAnsi="Courier New" w:cs="Courier New"/>
               </w:rPr>
-              <w:t>D</w:t>
-            </w:r>
-            <w:r>
-              <w:rPr>
-                <w:rFonts w:ascii="Courier New" w:hAnsi="Courier New" w:cs="Courier New"/>
-              </w:rPr>
-              <w:t>4</w:t>
+              <w:t>D4</w:t>
             </w:r>
           </w:p>
         </w:tc>
@@ -4643,13 +4469,7 @@
               <w:rPr>
                 <w:rFonts w:ascii="Courier New" w:hAnsi="Courier New" w:cs="Courier New"/>
               </w:rPr>
-              <w:t>D</w:t>
-            </w:r>
-            <w:r>
-              <w:rPr>
-                <w:rFonts w:ascii="Courier New" w:hAnsi="Courier New" w:cs="Courier New"/>
-              </w:rPr>
-              <w:t>5</w:t>
+              <w:t>D5</w:t>
             </w:r>
           </w:p>
         </w:tc>
@@ -4733,13 +4553,7 @@
               <w:rPr>
                 <w:rFonts w:ascii="Courier New" w:hAnsi="Courier New" w:cs="Courier New"/>
               </w:rPr>
-              <w:t>D</w:t>
-            </w:r>
-            <w:r>
-              <w:rPr>
-                <w:rFonts w:ascii="Courier New" w:hAnsi="Courier New" w:cs="Courier New"/>
-              </w:rPr>
-              <w:t>6</w:t>
+              <w:t>D6</w:t>
             </w:r>
           </w:p>
         </w:tc>
@@ -4823,13 +4637,7 @@
               <w:rPr>
                 <w:rFonts w:ascii="Courier New" w:hAnsi="Courier New" w:cs="Courier New"/>
               </w:rPr>
-              <w:t>D</w:t>
-            </w:r>
-            <w:r>
-              <w:rPr>
-                <w:rFonts w:ascii="Courier New" w:hAnsi="Courier New" w:cs="Courier New"/>
-              </w:rPr>
-              <w:t>7</w:t>
+              <w:t>D7</w:t>
             </w:r>
           </w:p>
         </w:tc>
@@ -5014,13 +4822,7 @@
               <w:rPr>
                 <w:rFonts w:ascii="Courier New" w:hAnsi="Courier New" w:cs="Courier New"/>
               </w:rPr>
-              <w:t>G</w:t>
-            </w:r>
-            <w:r>
-              <w:rPr>
-                <w:rFonts w:ascii="Courier New" w:hAnsi="Courier New" w:cs="Courier New"/>
-              </w:rPr>
-              <w:t>0</w:t>
+              <w:t>G0</w:t>
             </w:r>
           </w:p>
         </w:tc>
@@ -5117,13 +4919,7 @@
               <w:rPr>
                 <w:rFonts w:ascii="Courier New" w:hAnsi="Courier New" w:cs="Courier New"/>
               </w:rPr>
-              <w:t>G</w:t>
-            </w:r>
-            <w:r>
-              <w:rPr>
-                <w:rFonts w:ascii="Courier New" w:hAnsi="Courier New" w:cs="Courier New"/>
-              </w:rPr>
-              <w:t>1</w:t>
+              <w:t>G1</w:t>
             </w:r>
           </w:p>
         </w:tc>
@@ -5179,14 +4975,7 @@
                 <w:rFonts w:ascii="Courier New" w:hAnsi="Courier New" w:cs="Courier New"/>
                 <w:lang w:val="en-US"/>
               </w:rPr>
-              <w:t>pinPort</w:t>
-            </w:r>
-            <w:r>
-              <w:rPr>
-                <w:rFonts w:ascii="Courier New" w:hAnsi="Courier New" w:cs="Courier New"/>
-                <w:lang w:val="en-US"/>
-              </w:rPr>
-              <w:t>General</w:t>
+              <w:t>pinPortGeneral</w:t>
             </w:r>
             <w:proofErr w:type="spellEnd"/>
             <w:r>
@@ -5386,14 +5175,7 @@
                 <w:rFonts w:ascii="Courier New" w:hAnsi="Courier New" w:cs="Courier New"/>
                 <w:lang w:val="en-US"/>
               </w:rPr>
-              <w:t>[0</w:t>
-            </w:r>
-            <w:r>
-              <w:rPr>
-                <w:rFonts w:ascii="Courier New" w:hAnsi="Courier New" w:cs="Courier New"/>
-                <w:lang w:val="en-US"/>
-              </w:rPr>
-              <w:t>]</w:t>
+              <w:t>[0]</w:t>
             </w:r>
           </w:p>
         </w:tc>
@@ -7467,13 +7249,462 @@
               </w:rPr>
               <w:t>ttyS2</w:t>
             </w:r>
-            <w:bookmarkStart w:id="22" w:name="_GoBack"/>
-            <w:bookmarkEnd w:id="22"/>
           </w:p>
         </w:tc>
       </w:tr>
     </w:tbl>
     <w:p/>
+    <w:p>
+      <w:pPr>
+        <w:shd w:val="clear" w:color="auto" w:fill="FFFFFF"/>
+        <w:spacing w:line="360" w:lineRule="atLeast"/>
+        <w:rPr>
+          <w:rFonts w:ascii="Arial" w:eastAsia="Times New Roman" w:hAnsi="Arial" w:cs="Arial"/>
+          <w:color w:val="000000"/>
+          <w:sz w:val="19"/>
+          <w:szCs w:val="19"/>
+          <w:lang w:val="en-US"/>
+        </w:rPr>
+      </w:pPr>
+      <w:r>
+        <w:rPr>
+          <w:rFonts w:ascii="Arial" w:eastAsia="Times New Roman" w:hAnsi="Arial" w:cs="Arial"/>
+          <w:color w:val="000000"/>
+          <w:sz w:val="19"/>
+          <w:szCs w:val="19"/>
+          <w:lang w:val="en-US"/>
+        </w:rPr>
+        <w:t>Description of the GPIO configuration in the form:</w:t>
+      </w:r>
+    </w:p>
+    <w:p>
+      <w:pPr>
+        <w:shd w:val="clear" w:color="auto" w:fill="FFFFFF"/>
+        <w:spacing w:line="360" w:lineRule="atLeast"/>
+        <w:ind w:left="720"/>
+        <w:rPr>
+          <w:rFonts w:ascii="Arial" w:eastAsia="Times New Roman" w:hAnsi="Arial" w:cs="Arial"/>
+          <w:color w:val="000000"/>
+          <w:sz w:val="19"/>
+          <w:szCs w:val="19"/>
+          <w:lang w:val="en-US"/>
+        </w:rPr>
+      </w:pPr>
+      <w:proofErr w:type="gramStart"/>
+      <w:r>
+        <w:rPr>
+          <w:rFonts w:ascii="Arial" w:eastAsia="Times New Roman" w:hAnsi="Arial" w:cs="Arial"/>
+          <w:color w:val="000000"/>
+          <w:sz w:val="19"/>
+          <w:szCs w:val="19"/>
+          <w:lang w:val="en-US"/>
+        </w:rPr>
+        <w:t>port:</w:t>
+      </w:r>
+      <w:proofErr w:type="gramEnd"/>
+      <w:r>
+        <w:rPr>
+          <w:rFonts w:ascii="Arial" w:eastAsia="Times New Roman" w:hAnsi="Arial" w:cs="Arial"/>
+          <w:color w:val="000000"/>
+          <w:sz w:val="19"/>
+          <w:szCs w:val="19"/>
+          <w:lang w:val="en-US"/>
+        </w:rPr>
+        <w:t>&lt;port&gt;&lt;mux feature&gt;&lt;pullup/down&gt;&lt;drive capability&gt;&lt;output level&gt;</w:t>
+      </w:r>
+    </w:p>
+    <w:p>
+      <w:pPr>
+        <w:shd w:val="clear" w:color="auto" w:fill="FFFFFF"/>
+        <w:spacing w:line="360" w:lineRule="atLeast"/>
+        <w:ind w:left="384"/>
+        <w:rPr>
+          <w:rFonts w:ascii="Arial" w:eastAsia="Times New Roman" w:hAnsi="Arial" w:cs="Arial"/>
+          <w:color w:val="000000"/>
+          <w:sz w:val="19"/>
+          <w:szCs w:val="19"/>
+          <w:lang w:val="en-US"/>
+        </w:rPr>
+      </w:pPr>
+      <w:proofErr w:type="gramStart"/>
+      <w:r>
+        <w:rPr>
+          <w:rFonts w:ascii="Arial" w:eastAsia="Times New Roman" w:hAnsi="Arial" w:cs="Arial"/>
+          <w:color w:val="000000"/>
+          <w:sz w:val="19"/>
+          <w:szCs w:val="19"/>
+          <w:lang w:val="en-US"/>
+        </w:rPr>
+        <w:t>where</w:t>
+      </w:r>
+      <w:proofErr w:type="gramEnd"/>
+      <w:r>
+        <w:rPr>
+          <w:rFonts w:ascii="Arial" w:eastAsia="Times New Roman" w:hAnsi="Arial" w:cs="Arial"/>
+          <w:color w:val="000000"/>
+          <w:sz w:val="19"/>
+          <w:szCs w:val="19"/>
+          <w:lang w:val="en-US"/>
+        </w:rPr>
+        <w:t>:</w:t>
+      </w:r>
+    </w:p>
+    <w:p>
+      <w:pPr>
+        <w:shd w:val="clear" w:color="auto" w:fill="FFFFFF"/>
+        <w:spacing w:line="360" w:lineRule="atLeast"/>
+        <w:ind w:left="720"/>
+        <w:rPr>
+          <w:rFonts w:ascii="Arial" w:eastAsia="Times New Roman" w:hAnsi="Arial" w:cs="Arial"/>
+          <w:color w:val="000000"/>
+          <w:sz w:val="19"/>
+          <w:szCs w:val="19"/>
+          <w:lang w:val="en-US"/>
+        </w:rPr>
+      </w:pPr>
+      <w:bookmarkStart w:id="22" w:name="_GoBack"/>
+      <w:bookmarkEnd w:id="22"/>
+      <w:r>
+        <w:rPr>
+          <w:rFonts w:ascii="Arial" w:eastAsia="Times New Roman" w:hAnsi="Arial" w:cs="Arial"/>
+          <w:b/>
+          <w:bCs/>
+          <w:color w:val="000000"/>
+          <w:sz w:val="19"/>
+          <w:szCs w:val="19"/>
+          <w:lang w:val="en-US"/>
+        </w:rPr>
+        <w:t>&lt;</w:t>
+      </w:r>
+      <w:proofErr w:type="gramStart"/>
+      <w:r>
+        <w:rPr>
+          <w:rFonts w:ascii="Arial" w:eastAsia="Times New Roman" w:hAnsi="Arial" w:cs="Arial"/>
+          <w:b/>
+          <w:bCs/>
+          <w:color w:val="000000"/>
+          <w:sz w:val="19"/>
+          <w:szCs w:val="19"/>
+          <w:lang w:val="en-US"/>
+        </w:rPr>
+        <w:t>port</w:t>
+      </w:r>
+      <w:proofErr w:type="gramEnd"/>
+      <w:r>
+        <w:rPr>
+          <w:rFonts w:ascii="Arial" w:eastAsia="Times New Roman" w:hAnsi="Arial" w:cs="Arial"/>
+          <w:b/>
+          <w:bCs/>
+          <w:color w:val="000000"/>
+          <w:sz w:val="19"/>
+          <w:szCs w:val="19"/>
+          <w:lang w:val="en-US"/>
+        </w:rPr>
+        <w:t>&gt;</w:t>
+      </w:r>
+      <w:r>
+        <w:rPr>
+          <w:rFonts w:ascii="Arial" w:eastAsia="Times New Roman" w:hAnsi="Arial" w:cs="Arial"/>
+          <w:color w:val="000000"/>
+          <w:sz w:val="19"/>
+          <w:szCs w:val="19"/>
+          <w:lang w:val="en-US"/>
+        </w:rPr>
+        <w:t> is the port to configure (</w:t>
+      </w:r>
+      <w:proofErr w:type="spellStart"/>
+      <w:r>
+        <w:rPr>
+          <w:rFonts w:ascii="Arial" w:eastAsia="Times New Roman" w:hAnsi="Arial" w:cs="Arial"/>
+          <w:color w:val="000000"/>
+          <w:sz w:val="19"/>
+          <w:szCs w:val="19"/>
+          <w:lang w:val="en-US"/>
+        </w:rPr>
+        <w:t>ie</w:t>
+      </w:r>
+      <w:proofErr w:type="spellEnd"/>
+      <w:r>
+        <w:rPr>
+          <w:rFonts w:ascii="Arial" w:eastAsia="Times New Roman" w:hAnsi="Arial" w:cs="Arial"/>
+          <w:color w:val="000000"/>
+          <w:sz w:val="19"/>
+          <w:szCs w:val="19"/>
+          <w:lang w:val="en-US"/>
+        </w:rPr>
+        <w:t>. PH15)</w:t>
+      </w:r>
+    </w:p>
+    <w:p>
+      <w:pPr>
+        <w:shd w:val="clear" w:color="auto" w:fill="FFFFFF"/>
+        <w:spacing w:line="360" w:lineRule="atLeast"/>
+        <w:ind w:left="720"/>
+        <w:rPr>
+          <w:rFonts w:ascii="Arial" w:eastAsia="Times New Roman" w:hAnsi="Arial" w:cs="Arial"/>
+          <w:color w:val="000000"/>
+          <w:sz w:val="19"/>
+          <w:szCs w:val="19"/>
+          <w:lang w:val="en-US"/>
+        </w:rPr>
+      </w:pPr>
+      <w:r>
+        <w:rPr>
+          <w:rFonts w:ascii="Arial" w:eastAsia="Times New Roman" w:hAnsi="Arial" w:cs="Arial"/>
+          <w:b/>
+          <w:bCs/>
+          <w:color w:val="000000"/>
+          <w:sz w:val="19"/>
+          <w:szCs w:val="19"/>
+          <w:lang w:val="en-US"/>
+        </w:rPr>
+        <w:lastRenderedPageBreak/>
+        <w:t>&lt;mux feature&gt;</w:t>
+      </w:r>
+      <w:r>
+        <w:rPr>
+          <w:rFonts w:ascii="Arial" w:eastAsia="Times New Roman" w:hAnsi="Arial" w:cs="Arial"/>
+          <w:color w:val="000000"/>
+          <w:sz w:val="19"/>
+          <w:szCs w:val="19"/>
+          <w:lang w:val="en-US"/>
+        </w:rPr>
+        <w:t> is the function to configure the port for, mux 0 is as input, mux 1 as output and for 2-7 see </w:t>
+      </w:r>
+      <w:hyperlink r:id="rId5" w:tooltip="A10/PIO" w:history="1">
+        <w:r>
+          <w:rPr>
+            <w:rFonts w:ascii="Arial" w:eastAsia="Times New Roman" w:hAnsi="Arial" w:cs="Arial"/>
+            <w:color w:val="0B0080"/>
+            <w:sz w:val="19"/>
+            <w:szCs w:val="19"/>
+            <w:lang w:val="en-US"/>
+          </w:rPr>
+          <w:t>A10/PIO</w:t>
+        </w:r>
+      </w:hyperlink>
+      <w:r>
+        <w:rPr>
+          <w:rFonts w:ascii="Arial" w:eastAsia="Times New Roman" w:hAnsi="Arial" w:cs="Arial"/>
+          <w:color w:val="000000"/>
+          <w:sz w:val="19"/>
+          <w:szCs w:val="19"/>
+          <w:lang w:val="en-US"/>
+        </w:rPr>
+        <w:t>, </w:t>
+      </w:r>
+      <w:hyperlink r:id="rId6" w:tooltip="A13/PIO" w:history="1">
+        <w:r>
+          <w:rPr>
+            <w:rFonts w:ascii="Arial" w:eastAsia="Times New Roman" w:hAnsi="Arial" w:cs="Arial"/>
+            <w:color w:val="0B0080"/>
+            <w:sz w:val="19"/>
+            <w:szCs w:val="19"/>
+            <w:lang w:val="en-US"/>
+          </w:rPr>
+          <w:t>A13/PIO</w:t>
+        </w:r>
+      </w:hyperlink>
+      <w:r>
+        <w:rPr>
+          <w:rFonts w:ascii="Arial" w:eastAsia="Times New Roman" w:hAnsi="Arial" w:cs="Arial"/>
+          <w:color w:val="000000"/>
+          <w:sz w:val="19"/>
+          <w:szCs w:val="19"/>
+          <w:lang w:val="en-US"/>
+        </w:rPr>
+        <w:t>, or </w:t>
+      </w:r>
+      <w:hyperlink r:id="rId7" w:tooltip="A20/PIO" w:history="1">
+        <w:r>
+          <w:rPr>
+            <w:rFonts w:ascii="Arial" w:eastAsia="Times New Roman" w:hAnsi="Arial" w:cs="Arial"/>
+            <w:color w:val="0B0080"/>
+            <w:sz w:val="19"/>
+            <w:szCs w:val="19"/>
+            <w:lang w:val="en-US"/>
+          </w:rPr>
+          <w:t>A20/PIO</w:t>
+        </w:r>
+      </w:hyperlink>
+      <w:r>
+        <w:rPr>
+          <w:rFonts w:ascii="Arial" w:eastAsia="Times New Roman" w:hAnsi="Arial" w:cs="Arial"/>
+          <w:color w:val="000000"/>
+          <w:sz w:val="19"/>
+          <w:szCs w:val="19"/>
+          <w:lang w:val="en-US"/>
+        </w:rPr>
+        <w:t> for details.</w:t>
+      </w:r>
+    </w:p>
+    <w:p>
+      <w:pPr>
+        <w:shd w:val="clear" w:color="auto" w:fill="FFFFFF"/>
+        <w:spacing w:line="360" w:lineRule="atLeast"/>
+        <w:ind w:left="720"/>
+        <w:rPr>
+          <w:rFonts w:ascii="Arial" w:eastAsia="Times New Roman" w:hAnsi="Arial" w:cs="Arial"/>
+          <w:color w:val="000000"/>
+          <w:sz w:val="19"/>
+          <w:szCs w:val="19"/>
+          <w:lang w:val="en-US"/>
+        </w:rPr>
+      </w:pPr>
+      <w:r>
+        <w:rPr>
+          <w:rFonts w:ascii="Arial" w:eastAsia="Times New Roman" w:hAnsi="Arial" w:cs="Arial"/>
+          <w:b/>
+          <w:bCs/>
+          <w:color w:val="000000"/>
+          <w:sz w:val="19"/>
+          <w:szCs w:val="19"/>
+          <w:lang w:val="en-US"/>
+        </w:rPr>
+        <w:t>&lt;pullup/down&gt;</w:t>
+      </w:r>
+      <w:r>
+        <w:rPr>
+          <w:rFonts w:ascii="Arial" w:eastAsia="Times New Roman" w:hAnsi="Arial" w:cs="Arial"/>
+          <w:color w:val="000000"/>
+          <w:sz w:val="19"/>
+          <w:szCs w:val="19"/>
+          <w:lang w:val="en-US"/>
+        </w:rPr>
+        <w:t> is 0 = disabled; 1 = pullup enabled; 2 = pulldown enabled (only valid when port is an input)</w:t>
+      </w:r>
+    </w:p>
+    <w:p>
+      <w:pPr>
+        <w:shd w:val="clear" w:color="auto" w:fill="FFFFFF"/>
+        <w:spacing w:line="360" w:lineRule="atLeast"/>
+        <w:ind w:left="720"/>
+        <w:rPr>
+          <w:rFonts w:ascii="Arial" w:eastAsia="Times New Roman" w:hAnsi="Arial" w:cs="Arial"/>
+          <w:color w:val="000000"/>
+          <w:sz w:val="19"/>
+          <w:szCs w:val="19"/>
+          <w:lang w:val="en-US"/>
+        </w:rPr>
+      </w:pPr>
+      <w:r>
+        <w:rPr>
+          <w:rFonts w:ascii="Arial" w:eastAsia="Times New Roman" w:hAnsi="Arial" w:cs="Arial"/>
+          <w:b/>
+          <w:bCs/>
+          <w:color w:val="000000"/>
+          <w:sz w:val="19"/>
+          <w:szCs w:val="19"/>
+          <w:lang w:val="en-US"/>
+        </w:rPr>
+        <w:t>&lt;</w:t>
+      </w:r>
+      <w:proofErr w:type="gramStart"/>
+      <w:r>
+        <w:rPr>
+          <w:rFonts w:ascii="Arial" w:eastAsia="Times New Roman" w:hAnsi="Arial" w:cs="Arial"/>
+          <w:b/>
+          <w:bCs/>
+          <w:color w:val="000000"/>
+          <w:sz w:val="19"/>
+          <w:szCs w:val="19"/>
+          <w:lang w:val="en-US"/>
+        </w:rPr>
+        <w:t>drive</w:t>
+      </w:r>
+      <w:proofErr w:type="gramEnd"/>
+      <w:r>
+        <w:rPr>
+          <w:rFonts w:ascii="Arial" w:eastAsia="Times New Roman" w:hAnsi="Arial" w:cs="Arial"/>
+          <w:b/>
+          <w:bCs/>
+          <w:color w:val="000000"/>
+          <w:sz w:val="19"/>
+          <w:szCs w:val="19"/>
+          <w:lang w:val="en-US"/>
+        </w:rPr>
+        <w:t xml:space="preserve"> capability&gt;</w:t>
+      </w:r>
+      <w:r>
+        <w:rPr>
+          <w:rFonts w:ascii="Arial" w:eastAsia="Times New Roman" w:hAnsi="Arial" w:cs="Arial"/>
+          <w:color w:val="000000"/>
+          <w:sz w:val="19"/>
+          <w:szCs w:val="19"/>
+          <w:lang w:val="en-US"/>
+        </w:rPr>
+        <w:t> defines the output drive in mA, values are 0-3 corresponding to 10mA, 20mA, 30mA and 40mA.</w:t>
+      </w:r>
+    </w:p>
+    <w:p>
+      <w:pPr>
+        <w:shd w:val="clear" w:color="auto" w:fill="FFFFFF"/>
+        <w:spacing w:line="360" w:lineRule="atLeast"/>
+        <w:ind w:left="720"/>
+        <w:rPr>
+          <w:rFonts w:ascii="Arial" w:eastAsia="Times New Roman" w:hAnsi="Arial" w:cs="Arial"/>
+          <w:color w:val="000000"/>
+          <w:sz w:val="19"/>
+          <w:szCs w:val="19"/>
+          <w:lang w:val="en-US"/>
+        </w:rPr>
+      </w:pPr>
+      <w:r>
+        <w:rPr>
+          <w:rFonts w:ascii="Arial" w:eastAsia="Times New Roman" w:hAnsi="Arial" w:cs="Arial"/>
+          <w:b/>
+          <w:bCs/>
+          <w:color w:val="000000"/>
+          <w:sz w:val="19"/>
+          <w:szCs w:val="19"/>
+          <w:lang w:val="en-US"/>
+        </w:rPr>
+        <w:t>&lt;</w:t>
+      </w:r>
+      <w:proofErr w:type="gramStart"/>
+      <w:r>
+        <w:rPr>
+          <w:rFonts w:ascii="Arial" w:eastAsia="Times New Roman" w:hAnsi="Arial" w:cs="Arial"/>
+          <w:b/>
+          <w:bCs/>
+          <w:color w:val="000000"/>
+          <w:sz w:val="19"/>
+          <w:szCs w:val="19"/>
+          <w:lang w:val="en-US"/>
+        </w:rPr>
+        <w:t>output</w:t>
+      </w:r>
+      <w:proofErr w:type="gramEnd"/>
+      <w:r>
+        <w:rPr>
+          <w:rFonts w:ascii="Arial" w:eastAsia="Times New Roman" w:hAnsi="Arial" w:cs="Arial"/>
+          <w:b/>
+          <w:bCs/>
+          <w:color w:val="000000"/>
+          <w:sz w:val="19"/>
+          <w:szCs w:val="19"/>
+          <w:lang w:val="en-US"/>
+        </w:rPr>
+        <w:t xml:space="preserve"> level&gt;</w:t>
+      </w:r>
+      <w:r>
+        <w:rPr>
+          <w:rFonts w:ascii="Arial" w:eastAsia="Times New Roman" w:hAnsi="Arial" w:cs="Arial"/>
+          <w:color w:val="000000"/>
+          <w:sz w:val="19"/>
+          <w:szCs w:val="19"/>
+          <w:lang w:val="en-US"/>
+        </w:rPr>
+        <w:t> sets the initial output level for the port; 0 = low; 1 = high (only valid for outputs)</w:t>
+      </w:r>
+    </w:p>
+    <w:p>
+      <w:pPr>
+        <w:rPr>
+          <w:lang w:val="en-US"/>
+        </w:rPr>
+      </w:pPr>
+    </w:p>
     <w:sectPr>
       <w:pgSz w:w="11906" w:h="16838"/>
       <w:pgMar w:top="1417" w:right="1417" w:bottom="1417" w:left="1417" w:header="708" w:footer="708" w:gutter="0"/>
@@ -7691,6 +7922,35 @@
       </w:tblBorders>
     </w:tblPr>
   </w:style>
+  <w:style w:type="paragraph" w:styleId="NormalWeb">
+    <w:name w:val="Normal (Web)"/>
+    <w:basedOn w:val="Normal"/>
+    <w:uiPriority w:val="99"/>
+    <w:semiHidden/>
+    <w:unhideWhenUsed/>
+    <w:rsid w:val="00FB2CE1"/>
+    <w:pPr>
+      <w:spacing w:before="100" w:beforeAutospacing="1" w:after="100" w:afterAutospacing="1" w:line="240" w:lineRule="auto"/>
+    </w:pPr>
+    <w:rPr>
+      <w:rFonts w:ascii="Times New Roman" w:eastAsia="Times New Roman" w:hAnsi="Times New Roman" w:cs="Times New Roman"/>
+      <w:sz w:val="24"/>
+      <w:szCs w:val="24"/>
+      <w:lang w:val="en-US"/>
+    </w:rPr>
+  </w:style>
+  <w:style w:type="character" w:styleId="Hyperlink">
+    <w:name w:val="Hyperlink"/>
+    <w:basedOn w:val="DefaultParagraphFont"/>
+    <w:uiPriority w:val="99"/>
+    <w:semiHidden/>
+    <w:unhideWhenUsed/>
+    <w:rsid w:val="00FB2CE1"/>
+    <w:rPr>
+      <w:color w:val="0000FF"/>
+      <w:u w:val="single"/>
+    </w:rPr>
+  </w:style>
 </w:styles>
 </file>
 
@@ -7900,6 +8160,35 @@
         <w:insideV w:val="single" w:sz="4" w:space="0" w:color="auto"/>
       </w:tblBorders>
     </w:tblPr>
+  </w:style>
+  <w:style w:type="paragraph" w:styleId="NormalWeb">
+    <w:name w:val="Normal (Web)"/>
+    <w:basedOn w:val="Normal"/>
+    <w:uiPriority w:val="99"/>
+    <w:semiHidden/>
+    <w:unhideWhenUsed/>
+    <w:rsid w:val="00FB2CE1"/>
+    <w:pPr>
+      <w:spacing w:before="100" w:beforeAutospacing="1" w:after="100" w:afterAutospacing="1" w:line="240" w:lineRule="auto"/>
+    </w:pPr>
+    <w:rPr>
+      <w:rFonts w:ascii="Times New Roman" w:eastAsia="Times New Roman" w:hAnsi="Times New Roman" w:cs="Times New Roman"/>
+      <w:sz w:val="24"/>
+      <w:szCs w:val="24"/>
+      <w:lang w:val="en-US"/>
+    </w:rPr>
+  </w:style>
+  <w:style w:type="character" w:styleId="Hyperlink">
+    <w:name w:val="Hyperlink"/>
+    <w:basedOn w:val="DefaultParagraphFont"/>
+    <w:uiPriority w:val="99"/>
+    <w:semiHidden/>
+    <w:unhideWhenUsed/>
+    <w:rsid w:val="00FB2CE1"/>
+    <w:rPr>
+      <w:color w:val="0000FF"/>
+      <w:u w:val="single"/>
+    </w:rPr>
   </w:style>
 </w:styles>
 </file>

</xml_diff>